<commit_message>
Composite maps for 12Z and 00Z. Added support for requested z_hour in plotRST.
</commit_message>
<xml_diff>
--- a/Docs/Todo/TODO list 2017-12-27.docx
+++ b/Docs/Todo/TODO list 2017-12-27.docx
@@ -39,17 +39,27 @@
           <w:numId w:val="1"/>
         </w:numPr>
         <w:jc w:val="both"/>
-      </w:pPr>
-      <w:r>
+        <w:rPr>
+          <w:strike/>
+        </w:rPr>
+      </w:pPr>
+      <w:r>
+        <w:rPr>
+          <w:strike/>
+        </w:rPr>
         <w:t>Create trends for the different seasons (all RSTs) + R</w:t>
       </w:r>
       <w:r>
         <w:rPr>
+          <w:strike/>
           <w:vertAlign w:val="superscript"/>
         </w:rPr>
         <w:t>2</w:t>
       </w:r>
       <w:r>
+        <w:rPr>
+          <w:strike/>
+        </w:rPr>
         <w:t xml:space="preserve"> and trend line.</w:t>
       </w:r>
     </w:p>
@@ -61,8 +71,14 @@
           <w:numId w:val="1"/>
         </w:numPr>
         <w:jc w:val="both"/>
-      </w:pPr>
-      <w:r>
+        <w:rPr>
+          <w:strike/>
+        </w:rPr>
+      </w:pPr>
+      <w:r>
+        <w:rPr>
+          <w:strike/>
+        </w:rPr>
         <w:t>Repeat the comparison between the DBs for Oct-Feb.</w:t>
       </w:r>
     </w:p>
@@ -89,10 +105,13 @@
         <w:jc w:val="both"/>
       </w:pPr>
       <w:r>
-        <w:t>Create composite maps for all RSTs combined, for 00z and 12z.</w:t>
+        <w:t xml:space="preserve">Create composite </w:t>
       </w:r>
       <w:bookmarkStart w:id="0" w:name="_GoBack"/>
       <w:bookmarkEnd w:id="0"/>
+      <w:r>
+        <w:t>maps for all RSTs combined, for 00z and 12z.</w:t>
+      </w:r>
     </w:p>
     <w:sectPr>
       <w:pgSz w:w="12240" w:h="15840"/>
@@ -1165,7 +1184,7 @@
 </file>
 
 <file path=customXml/itemProps1.xml><?xml version="1.0" encoding="utf-8"?>
-<ds:datastoreItem xmlns:ds="http://schemas.openxmlformats.org/officeDocument/2006/customXml" ds:itemID="{492230D8-4CBC-4F0D-AB39-5007B95EA41A}">
+<ds:datastoreItem xmlns:ds="http://schemas.openxmlformats.org/officeDocument/2006/customXml" ds:itemID="{E31D5CE2-7161-42AE-9392-317E93E96C33}">
   <ds:schemaRefs>
     <ds:schemaRef ds:uri="http://schemas.openxmlformats.org/officeDocument/2006/bibliography"/>
   </ds:schemaRefs>

</xml_diff>